<commit_message>
Updates for outFields config and using Esri BSI
</commit_message>
<xml_diff>
--- a/v4.2/Configuration/ERM Web Application Configuration.docx
+++ b/v4.2/Configuration/ERM Web Application Configuration.docx
@@ -51,7 +51,7 @@
           <w:sz w:val="18"/>
           <w:szCs w:val="24"/>
         </w:rPr>
-        <w:t>February 29, 2024</w:t>
+        <w:t>July 1, 2024</w:t>
       </w:r>
       <w:r>
         <w:rPr>
@@ -169,8 +169,10 @@
             <w:rPr>
               <w:rFonts w:asciiTheme="minorHAnsi" w:hAnsiTheme="minorHAnsi" w:cstheme="minorBidi"/>
               <w:b w:val="0"/>
-              <w:sz w:val="22"/>
-              <w:szCs w:val="22"/>
+              <w:kern w:val="2"/>
+              <w:sz w:val="24"/>
+              <w:szCs w:val="24"/>
+              <w14:ligatures w14:val="standardContextual"/>
             </w:rPr>
           </w:pPr>
           <w:r>
@@ -182,7 +184,7 @@
           <w:r>
             <w:fldChar w:fldCharType="separate"/>
           </w:r>
-          <w:hyperlink w:anchor="_Toc133851505" w:history="1">
+          <w:hyperlink w:anchor="_Toc170722921" w:history="1">
             <w:r>
               <w:rPr>
                 <w:rStyle w:val="Hyperlink"/>
@@ -193,8 +195,10 @@
               <w:rPr>
                 <w:rFonts w:asciiTheme="minorHAnsi" w:hAnsiTheme="minorHAnsi" w:cstheme="minorBidi"/>
                 <w:b w:val="0"/>
-                <w:sz w:val="22"/>
-                <w:szCs w:val="22"/>
+                <w:kern w:val="2"/>
+                <w:sz w:val="24"/>
+                <w:szCs w:val="24"/>
+                <w14:ligatures w14:val="standardContextual"/>
               </w:rPr>
               <w:tab/>
             </w:r>
@@ -220,7 +224,7 @@
               <w:rPr>
                 <w:webHidden/>
               </w:rPr>
-              <w:instrText xml:space="preserve"> PAGEREF _Toc133851505 \h </w:instrText>
+              <w:instrText xml:space="preserve"> PAGEREF _Toc170722921 \h </w:instrText>
             </w:r>
             <w:r>
               <w:rPr>
@@ -251,16 +255,18 @@
           <w:pPr>
             <w:pStyle w:val="TOC2"/>
             <w:tabs>
-              <w:tab w:val="left" w:pos="880"/>
+              <w:tab w:val="left" w:pos="960"/>
               <w:tab w:val="right" w:leader="dot" w:pos="10790"/>
             </w:tabs>
             <w:rPr>
               <w:rFonts w:asciiTheme="minorHAnsi" w:hAnsiTheme="minorHAnsi"/>
               <w:noProof/>
-              <w:sz w:val="22"/>
+              <w:kern w:val="2"/>
+              <w:szCs w:val="24"/>
+              <w14:ligatures w14:val="standardContextual"/>
             </w:rPr>
           </w:pPr>
-          <w:hyperlink w:anchor="_Toc133851506" w:history="1">
+          <w:hyperlink w:anchor="_Toc170722922" w:history="1">
             <w:r>
               <w:rPr>
                 <w:rStyle w:val="Hyperlink"/>
@@ -272,7 +278,9 @@
               <w:rPr>
                 <w:rFonts w:asciiTheme="minorHAnsi" w:hAnsiTheme="minorHAnsi"/>
                 <w:noProof/>
-                <w:sz w:val="22"/>
+                <w:kern w:val="2"/>
+                <w:szCs w:val="24"/>
+                <w14:ligatures w14:val="standardContextual"/>
               </w:rPr>
               <w:tab/>
             </w:r>
@@ -302,7 +310,7 @@
                 <w:noProof/>
                 <w:webHidden/>
               </w:rPr>
-              <w:instrText xml:space="preserve"> PAGEREF _Toc133851506 \h </w:instrText>
+              <w:instrText xml:space="preserve"> PAGEREF _Toc170722922 \h </w:instrText>
             </w:r>
             <w:r>
               <w:rPr>
@@ -339,11 +347,13 @@
             <w:rPr>
               <w:rFonts w:asciiTheme="minorHAnsi" w:hAnsiTheme="minorHAnsi" w:cstheme="minorBidi"/>
               <w:b w:val="0"/>
-              <w:sz w:val="22"/>
-              <w:szCs w:val="22"/>
+              <w:kern w:val="2"/>
+              <w:sz w:val="24"/>
+              <w:szCs w:val="24"/>
+              <w14:ligatures w14:val="standardContextual"/>
             </w:rPr>
           </w:pPr>
-          <w:hyperlink w:anchor="_Toc133851507" w:history="1">
+          <w:hyperlink w:anchor="_Toc170722923" w:history="1">
             <w:r>
               <w:rPr>
                 <w:rStyle w:val="Hyperlink"/>
@@ -354,8 +364,10 @@
               <w:rPr>
                 <w:rFonts w:asciiTheme="minorHAnsi" w:hAnsiTheme="minorHAnsi" w:cstheme="minorBidi"/>
                 <w:b w:val="0"/>
-                <w:sz w:val="22"/>
-                <w:szCs w:val="22"/>
+                <w:kern w:val="2"/>
+                <w:sz w:val="24"/>
+                <w:szCs w:val="24"/>
+                <w14:ligatures w14:val="standardContextual"/>
               </w:rPr>
               <w:tab/>
             </w:r>
@@ -381,7 +393,7 @@
               <w:rPr>
                 <w:webHidden/>
               </w:rPr>
-              <w:instrText xml:space="preserve"> PAGEREF _Toc133851507 \h </w:instrText>
+              <w:instrText xml:space="preserve"> PAGEREF _Toc170722923 \h </w:instrText>
             </w:r>
             <w:r>
               <w:rPr>
@@ -412,16 +424,18 @@
           <w:pPr>
             <w:pStyle w:val="TOC2"/>
             <w:tabs>
-              <w:tab w:val="left" w:pos="880"/>
+              <w:tab w:val="left" w:pos="960"/>
               <w:tab w:val="right" w:leader="dot" w:pos="10790"/>
             </w:tabs>
             <w:rPr>
               <w:rFonts w:asciiTheme="minorHAnsi" w:hAnsiTheme="minorHAnsi"/>
               <w:noProof/>
-              <w:sz w:val="22"/>
+              <w:kern w:val="2"/>
+              <w:szCs w:val="24"/>
+              <w14:ligatures w14:val="standardContextual"/>
             </w:rPr>
           </w:pPr>
-          <w:hyperlink w:anchor="_Toc133851508" w:history="1">
+          <w:hyperlink w:anchor="_Toc170722924" w:history="1">
             <w:r>
               <w:rPr>
                 <w:rStyle w:val="Hyperlink"/>
@@ -433,7 +447,9 @@
               <w:rPr>
                 <w:rFonts w:asciiTheme="minorHAnsi" w:hAnsiTheme="minorHAnsi"/>
                 <w:noProof/>
-                <w:sz w:val="22"/>
+                <w:kern w:val="2"/>
+                <w:szCs w:val="24"/>
+                <w14:ligatures w14:val="standardContextual"/>
               </w:rPr>
               <w:tab/>
             </w:r>
@@ -463,7 +479,7 @@
                 <w:noProof/>
                 <w:webHidden/>
               </w:rPr>
-              <w:instrText xml:space="preserve"> PAGEREF _Toc133851508 \h </w:instrText>
+              <w:instrText xml:space="preserve"> PAGEREF _Toc170722924 \h </w:instrText>
             </w:r>
             <w:r>
               <w:rPr>
@@ -498,16 +514,18 @@
           <w:pPr>
             <w:pStyle w:val="TOC2"/>
             <w:tabs>
-              <w:tab w:val="left" w:pos="880"/>
+              <w:tab w:val="left" w:pos="960"/>
               <w:tab w:val="right" w:leader="dot" w:pos="10790"/>
             </w:tabs>
             <w:rPr>
               <w:rFonts w:asciiTheme="minorHAnsi" w:hAnsiTheme="minorHAnsi"/>
               <w:noProof/>
-              <w:sz w:val="22"/>
+              <w:kern w:val="2"/>
+              <w:szCs w:val="24"/>
+              <w14:ligatures w14:val="standardContextual"/>
             </w:rPr>
           </w:pPr>
-          <w:hyperlink w:anchor="_Toc133851509" w:history="1">
+          <w:hyperlink w:anchor="_Toc170722925" w:history="1">
             <w:r>
               <w:rPr>
                 <w:rStyle w:val="Hyperlink"/>
@@ -519,7 +537,9 @@
               <w:rPr>
                 <w:rFonts w:asciiTheme="minorHAnsi" w:hAnsiTheme="minorHAnsi"/>
                 <w:noProof/>
-                <w:sz w:val="22"/>
+                <w:kern w:val="2"/>
+                <w:szCs w:val="24"/>
+                <w14:ligatures w14:val="standardContextual"/>
               </w:rPr>
               <w:tab/>
             </w:r>
@@ -549,7 +569,7 @@
                 <w:noProof/>
                 <w:webHidden/>
               </w:rPr>
-              <w:instrText xml:space="preserve"> PAGEREF _Toc133851509 \h </w:instrText>
+              <w:instrText xml:space="preserve"> PAGEREF _Toc170722925 \h </w:instrText>
             </w:r>
             <w:r>
               <w:rPr>
@@ -584,16 +604,18 @@
           <w:pPr>
             <w:pStyle w:val="TOC2"/>
             <w:tabs>
-              <w:tab w:val="left" w:pos="880"/>
+              <w:tab w:val="left" w:pos="960"/>
               <w:tab w:val="right" w:leader="dot" w:pos="10790"/>
             </w:tabs>
             <w:rPr>
               <w:rFonts w:asciiTheme="minorHAnsi" w:hAnsiTheme="minorHAnsi"/>
               <w:noProof/>
-              <w:sz w:val="22"/>
+              <w:kern w:val="2"/>
+              <w:szCs w:val="24"/>
+              <w14:ligatures w14:val="standardContextual"/>
             </w:rPr>
           </w:pPr>
-          <w:hyperlink w:anchor="_Toc133851510" w:history="1">
+          <w:hyperlink w:anchor="_Toc170722926" w:history="1">
             <w:r>
               <w:rPr>
                 <w:rStyle w:val="Hyperlink"/>
@@ -605,7 +627,9 @@
               <w:rPr>
                 <w:rFonts w:asciiTheme="minorHAnsi" w:hAnsiTheme="minorHAnsi"/>
                 <w:noProof/>
-                <w:sz w:val="22"/>
+                <w:kern w:val="2"/>
+                <w:szCs w:val="24"/>
+                <w14:ligatures w14:val="standardContextual"/>
               </w:rPr>
               <w:tab/>
             </w:r>
@@ -635,7 +659,7 @@
                 <w:noProof/>
                 <w:webHidden/>
               </w:rPr>
-              <w:instrText xml:space="preserve"> PAGEREF _Toc133851510 \h </w:instrText>
+              <w:instrText xml:space="preserve"> PAGEREF _Toc170722926 \h </w:instrText>
             </w:r>
             <w:r>
               <w:rPr>
@@ -655,7 +679,7 @@
                 <w:noProof/>
                 <w:webHidden/>
               </w:rPr>
-              <w:t>7</w:t>
+              <w:t>8</w:t>
             </w:r>
             <w:r>
               <w:rPr>
@@ -672,11 +696,13 @@
             <w:rPr>
               <w:rFonts w:asciiTheme="minorHAnsi" w:hAnsiTheme="minorHAnsi" w:cstheme="minorBidi"/>
               <w:b w:val="0"/>
-              <w:sz w:val="22"/>
-              <w:szCs w:val="22"/>
+              <w:kern w:val="2"/>
+              <w:sz w:val="24"/>
+              <w:szCs w:val="24"/>
+              <w14:ligatures w14:val="standardContextual"/>
             </w:rPr>
           </w:pPr>
-          <w:hyperlink w:anchor="_Toc133851511" w:history="1">
+          <w:hyperlink w:anchor="_Toc170722927" w:history="1">
             <w:r>
               <w:rPr>
                 <w:rStyle w:val="Hyperlink"/>
@@ -687,8 +713,10 @@
               <w:rPr>
                 <w:rFonts w:asciiTheme="minorHAnsi" w:hAnsiTheme="minorHAnsi" w:cstheme="minorBidi"/>
                 <w:b w:val="0"/>
-                <w:sz w:val="22"/>
-                <w:szCs w:val="22"/>
+                <w:kern w:val="2"/>
+                <w:sz w:val="24"/>
+                <w:szCs w:val="24"/>
+                <w14:ligatures w14:val="standardContextual"/>
               </w:rPr>
               <w:tab/>
             </w:r>
@@ -714,7 +742,7 @@
               <w:rPr>
                 <w:webHidden/>
               </w:rPr>
-              <w:instrText xml:space="preserve"> PAGEREF _Toc133851511 \h </w:instrText>
+              <w:instrText xml:space="preserve"> PAGEREF _Toc170722927 \h </w:instrText>
             </w:r>
             <w:r>
               <w:rPr>
@@ -731,7 +759,7 @@
               <w:rPr>
                 <w:webHidden/>
               </w:rPr>
-              <w:t>9</w:t>
+              <w:t>10</w:t>
             </w:r>
             <w:r>
               <w:rPr>
@@ -745,16 +773,18 @@
           <w:pPr>
             <w:pStyle w:val="TOC2"/>
             <w:tabs>
-              <w:tab w:val="left" w:pos="880"/>
+              <w:tab w:val="left" w:pos="960"/>
               <w:tab w:val="right" w:leader="dot" w:pos="10790"/>
             </w:tabs>
             <w:rPr>
               <w:rFonts w:asciiTheme="minorHAnsi" w:hAnsiTheme="minorHAnsi"/>
               <w:noProof/>
-              <w:sz w:val="22"/>
+              <w:kern w:val="2"/>
+              <w:szCs w:val="24"/>
+              <w14:ligatures w14:val="standardContextual"/>
             </w:rPr>
           </w:pPr>
-          <w:hyperlink w:anchor="_Toc133851512" w:history="1">
+          <w:hyperlink w:anchor="_Toc170722928" w:history="1">
             <w:r>
               <w:rPr>
                 <w:rStyle w:val="Hyperlink"/>
@@ -766,7 +796,9 @@
               <w:rPr>
                 <w:rFonts w:asciiTheme="minorHAnsi" w:hAnsiTheme="minorHAnsi"/>
                 <w:noProof/>
-                <w:sz w:val="22"/>
+                <w:kern w:val="2"/>
+                <w:szCs w:val="24"/>
+                <w14:ligatures w14:val="standardContextual"/>
               </w:rPr>
               <w:tab/>
             </w:r>
@@ -796,7 +828,7 @@
                 <w:noProof/>
                 <w:webHidden/>
               </w:rPr>
-              <w:instrText xml:space="preserve"> PAGEREF _Toc133851512 \h </w:instrText>
+              <w:instrText xml:space="preserve"> PAGEREF _Toc170722928 \h </w:instrText>
             </w:r>
             <w:r>
               <w:rPr>
@@ -816,7 +848,7 @@
                 <w:noProof/>
                 <w:webHidden/>
               </w:rPr>
-              <w:t>9</w:t>
+              <w:t>10</w:t>
             </w:r>
             <w:r>
               <w:rPr>
@@ -831,16 +863,18 @@
           <w:pPr>
             <w:pStyle w:val="TOC2"/>
             <w:tabs>
-              <w:tab w:val="left" w:pos="880"/>
+              <w:tab w:val="left" w:pos="960"/>
               <w:tab w:val="right" w:leader="dot" w:pos="10790"/>
             </w:tabs>
             <w:rPr>
               <w:rFonts w:asciiTheme="minorHAnsi" w:hAnsiTheme="minorHAnsi"/>
               <w:noProof/>
-              <w:sz w:val="22"/>
+              <w:kern w:val="2"/>
+              <w:szCs w:val="24"/>
+              <w14:ligatures w14:val="standardContextual"/>
             </w:rPr>
           </w:pPr>
-          <w:hyperlink w:anchor="_Toc133851513" w:history="1">
+          <w:hyperlink w:anchor="_Toc170722929" w:history="1">
             <w:r>
               <w:rPr>
                 <w:rStyle w:val="Hyperlink"/>
@@ -852,7 +886,9 @@
               <w:rPr>
                 <w:rFonts w:asciiTheme="minorHAnsi" w:hAnsiTheme="minorHAnsi"/>
                 <w:noProof/>
-                <w:sz w:val="22"/>
+                <w:kern w:val="2"/>
+                <w:szCs w:val="24"/>
+                <w14:ligatures w14:val="standardContextual"/>
               </w:rPr>
               <w:tab/>
             </w:r>
@@ -882,7 +918,7 @@
                 <w:noProof/>
                 <w:webHidden/>
               </w:rPr>
-              <w:instrText xml:space="preserve"> PAGEREF _Toc133851513 \h </w:instrText>
+              <w:instrText xml:space="preserve"> PAGEREF _Toc170722929 \h </w:instrText>
             </w:r>
             <w:r>
               <w:rPr>
@@ -902,7 +938,7 @@
                 <w:noProof/>
                 <w:webHidden/>
               </w:rPr>
-              <w:t>9</w:t>
+              <w:t>10</w:t>
             </w:r>
             <w:r>
               <w:rPr>
@@ -917,16 +953,18 @@
           <w:pPr>
             <w:pStyle w:val="TOC2"/>
             <w:tabs>
-              <w:tab w:val="left" w:pos="880"/>
+              <w:tab w:val="left" w:pos="960"/>
               <w:tab w:val="right" w:leader="dot" w:pos="10790"/>
             </w:tabs>
             <w:rPr>
               <w:rFonts w:asciiTheme="minorHAnsi" w:hAnsiTheme="minorHAnsi"/>
               <w:noProof/>
-              <w:sz w:val="22"/>
+              <w:kern w:val="2"/>
+              <w:szCs w:val="24"/>
+              <w14:ligatures w14:val="standardContextual"/>
             </w:rPr>
           </w:pPr>
-          <w:hyperlink w:anchor="_Toc133851514" w:history="1">
+          <w:hyperlink w:anchor="_Toc170722930" w:history="1">
             <w:r>
               <w:rPr>
                 <w:rStyle w:val="Hyperlink"/>
@@ -938,7 +976,9 @@
               <w:rPr>
                 <w:rFonts w:asciiTheme="minorHAnsi" w:hAnsiTheme="minorHAnsi"/>
                 <w:noProof/>
-                <w:sz w:val="22"/>
+                <w:kern w:val="2"/>
+                <w:szCs w:val="24"/>
+                <w14:ligatures w14:val="standardContextual"/>
               </w:rPr>
               <w:tab/>
             </w:r>
@@ -968,7 +1008,7 @@
                 <w:noProof/>
                 <w:webHidden/>
               </w:rPr>
-              <w:instrText xml:space="preserve"> PAGEREF _Toc133851514 \h </w:instrText>
+              <w:instrText xml:space="preserve"> PAGEREF _Toc170722930 \h </w:instrText>
             </w:r>
             <w:r>
               <w:rPr>
@@ -988,7 +1028,7 @@
                 <w:noProof/>
                 <w:webHidden/>
               </w:rPr>
-              <w:t>9</w:t>
+              <w:t>10</w:t>
             </w:r>
             <w:r>
               <w:rPr>
@@ -1003,16 +1043,18 @@
           <w:pPr>
             <w:pStyle w:val="TOC2"/>
             <w:tabs>
-              <w:tab w:val="left" w:pos="880"/>
+              <w:tab w:val="left" w:pos="960"/>
               <w:tab w:val="right" w:leader="dot" w:pos="10790"/>
             </w:tabs>
             <w:rPr>
               <w:rFonts w:asciiTheme="minorHAnsi" w:hAnsiTheme="minorHAnsi"/>
               <w:noProof/>
-              <w:sz w:val="22"/>
+              <w:kern w:val="2"/>
+              <w:szCs w:val="24"/>
+              <w14:ligatures w14:val="standardContextual"/>
             </w:rPr>
           </w:pPr>
-          <w:hyperlink w:anchor="_Toc133851515" w:history="1">
+          <w:hyperlink w:anchor="_Toc170722931" w:history="1">
             <w:r>
               <w:rPr>
                 <w:rStyle w:val="Hyperlink"/>
@@ -1024,7 +1066,9 @@
               <w:rPr>
                 <w:rFonts w:asciiTheme="minorHAnsi" w:hAnsiTheme="minorHAnsi"/>
                 <w:noProof/>
-                <w:sz w:val="22"/>
+                <w:kern w:val="2"/>
+                <w:szCs w:val="24"/>
+                <w14:ligatures w14:val="standardContextual"/>
               </w:rPr>
               <w:tab/>
             </w:r>
@@ -1054,7 +1098,7 @@
                 <w:noProof/>
                 <w:webHidden/>
               </w:rPr>
-              <w:instrText xml:space="preserve"> PAGEREF _Toc133851515 \h </w:instrText>
+              <w:instrText xml:space="preserve"> PAGEREF _Toc170722931 \h </w:instrText>
             </w:r>
             <w:r>
               <w:rPr>
@@ -1074,7 +1118,7 @@
                 <w:noProof/>
                 <w:webHidden/>
               </w:rPr>
-              <w:t>10</w:t>
+              <w:t>11</w:t>
             </w:r>
             <w:r>
               <w:rPr>
@@ -1089,16 +1133,18 @@
           <w:pPr>
             <w:pStyle w:val="TOC2"/>
             <w:tabs>
-              <w:tab w:val="left" w:pos="880"/>
+              <w:tab w:val="left" w:pos="960"/>
               <w:tab w:val="right" w:leader="dot" w:pos="10790"/>
             </w:tabs>
             <w:rPr>
               <w:rFonts w:asciiTheme="minorHAnsi" w:hAnsiTheme="minorHAnsi"/>
               <w:noProof/>
-              <w:sz w:val="22"/>
+              <w:kern w:val="2"/>
+              <w:szCs w:val="24"/>
+              <w14:ligatures w14:val="standardContextual"/>
             </w:rPr>
           </w:pPr>
-          <w:hyperlink w:anchor="_Toc133851516" w:history="1">
+          <w:hyperlink w:anchor="_Toc170722932" w:history="1">
             <w:r>
               <w:rPr>
                 <w:rStyle w:val="Hyperlink"/>
@@ -1110,7 +1156,9 @@
               <w:rPr>
                 <w:rFonts w:asciiTheme="minorHAnsi" w:hAnsiTheme="minorHAnsi"/>
                 <w:noProof/>
-                <w:sz w:val="22"/>
+                <w:kern w:val="2"/>
+                <w:szCs w:val="24"/>
+                <w14:ligatures w14:val="standardContextual"/>
               </w:rPr>
               <w:tab/>
             </w:r>
@@ -1140,7 +1188,7 @@
                 <w:noProof/>
                 <w:webHidden/>
               </w:rPr>
-              <w:instrText xml:space="preserve"> PAGEREF _Toc133851516 \h </w:instrText>
+              <w:instrText xml:space="preserve"> PAGEREF _Toc170722932 \h </w:instrText>
             </w:r>
             <w:r>
               <w:rPr>
@@ -1160,7 +1208,7 @@
                 <w:noProof/>
                 <w:webHidden/>
               </w:rPr>
-              <w:t>10</w:t>
+              <w:t>11</w:t>
             </w:r>
             <w:r>
               <w:rPr>
@@ -1176,10 +1224,13 @@
             <w:pStyle w:val="TOC3"/>
             <w:rPr>
               <w:rFonts w:asciiTheme="minorHAnsi" w:hAnsiTheme="minorHAnsi"/>
-              <w:sz w:val="22"/>
+              <w:kern w:val="2"/>
+              <w:sz w:val="24"/>
+              <w:szCs w:val="24"/>
+              <w14:ligatures w14:val="standardContextual"/>
             </w:rPr>
           </w:pPr>
-          <w:hyperlink w:anchor="_Toc133851517" w:history="1">
+          <w:hyperlink w:anchor="_Toc170722933" w:history="1">
             <w:r>
               <w:rPr>
                 <w:rStyle w:val="Hyperlink"/>
@@ -1189,7 +1240,10 @@
             <w:r>
               <w:rPr>
                 <w:rFonts w:asciiTheme="minorHAnsi" w:hAnsiTheme="minorHAnsi"/>
-                <w:sz w:val="22"/>
+                <w:kern w:val="2"/>
+                <w:sz w:val="24"/>
+                <w:szCs w:val="24"/>
+                <w14:ligatures w14:val="standardContextual"/>
               </w:rPr>
               <w:tab/>
             </w:r>
@@ -1215,7 +1269,7 @@
               <w:rPr>
                 <w:webHidden/>
               </w:rPr>
-              <w:instrText xml:space="preserve"> PAGEREF _Toc133851517 \h </w:instrText>
+              <w:instrText xml:space="preserve"> PAGEREF _Toc170722933 \h </w:instrText>
             </w:r>
             <w:r>
               <w:rPr>
@@ -1232,7 +1286,7 @@
               <w:rPr>
                 <w:webHidden/>
               </w:rPr>
-              <w:t>10</w:t>
+              <w:t>11</w:t>
             </w:r>
             <w:r>
               <w:rPr>
@@ -1246,16 +1300,18 @@
           <w:pPr>
             <w:pStyle w:val="TOC2"/>
             <w:tabs>
-              <w:tab w:val="left" w:pos="880"/>
+              <w:tab w:val="left" w:pos="960"/>
               <w:tab w:val="right" w:leader="dot" w:pos="10790"/>
             </w:tabs>
             <w:rPr>
               <w:rFonts w:asciiTheme="minorHAnsi" w:hAnsiTheme="minorHAnsi"/>
               <w:noProof/>
-              <w:sz w:val="22"/>
+              <w:kern w:val="2"/>
+              <w:szCs w:val="24"/>
+              <w14:ligatures w14:val="standardContextual"/>
             </w:rPr>
           </w:pPr>
-          <w:hyperlink w:anchor="_Toc133851518" w:history="1">
+          <w:hyperlink w:anchor="_Toc170722934" w:history="1">
             <w:r>
               <w:rPr>
                 <w:rStyle w:val="Hyperlink"/>
@@ -1267,7 +1323,9 @@
               <w:rPr>
                 <w:rFonts w:asciiTheme="minorHAnsi" w:hAnsiTheme="minorHAnsi"/>
                 <w:noProof/>
-                <w:sz w:val="22"/>
+                <w:kern w:val="2"/>
+                <w:szCs w:val="24"/>
+                <w14:ligatures w14:val="standardContextual"/>
               </w:rPr>
               <w:tab/>
             </w:r>
@@ -1297,7 +1355,7 @@
                 <w:noProof/>
                 <w:webHidden/>
               </w:rPr>
-              <w:instrText xml:space="preserve"> PAGEREF _Toc133851518 \h </w:instrText>
+              <w:instrText xml:space="preserve"> PAGEREF _Toc170722934 \h </w:instrText>
             </w:r>
             <w:r>
               <w:rPr>
@@ -1317,7 +1375,7 @@
                 <w:noProof/>
                 <w:webHidden/>
               </w:rPr>
-              <w:t>11</w:t>
+              <w:t>12</w:t>
             </w:r>
             <w:r>
               <w:rPr>
@@ -1332,16 +1390,18 @@
           <w:pPr>
             <w:pStyle w:val="TOC2"/>
             <w:tabs>
-              <w:tab w:val="left" w:pos="880"/>
+              <w:tab w:val="left" w:pos="960"/>
               <w:tab w:val="right" w:leader="dot" w:pos="10790"/>
             </w:tabs>
             <w:rPr>
               <w:rFonts w:asciiTheme="minorHAnsi" w:hAnsiTheme="minorHAnsi"/>
               <w:noProof/>
-              <w:sz w:val="22"/>
+              <w:kern w:val="2"/>
+              <w:szCs w:val="24"/>
+              <w14:ligatures w14:val="standardContextual"/>
             </w:rPr>
           </w:pPr>
-          <w:hyperlink w:anchor="_Toc133851519" w:history="1">
+          <w:hyperlink w:anchor="_Toc170722935" w:history="1">
             <w:r>
               <w:rPr>
                 <w:rStyle w:val="Hyperlink"/>
@@ -1353,7 +1413,9 @@
               <w:rPr>
                 <w:rFonts w:asciiTheme="minorHAnsi" w:hAnsiTheme="minorHAnsi"/>
                 <w:noProof/>
-                <w:sz w:val="22"/>
+                <w:kern w:val="2"/>
+                <w:szCs w:val="24"/>
+                <w14:ligatures w14:val="standardContextual"/>
               </w:rPr>
               <w:tab/>
             </w:r>
@@ -1383,7 +1445,7 @@
                 <w:noProof/>
                 <w:webHidden/>
               </w:rPr>
-              <w:instrText xml:space="preserve"> PAGEREF _Toc133851519 \h </w:instrText>
+              <w:instrText xml:space="preserve"> PAGEREF _Toc170722935 \h </w:instrText>
             </w:r>
             <w:r>
               <w:rPr>
@@ -1403,7 +1465,7 @@
                 <w:noProof/>
                 <w:webHidden/>
               </w:rPr>
-              <w:t>11</w:t>
+              <w:t>12</w:t>
             </w:r>
             <w:r>
               <w:rPr>
@@ -1418,16 +1480,18 @@
           <w:pPr>
             <w:pStyle w:val="TOC2"/>
             <w:tabs>
-              <w:tab w:val="left" w:pos="880"/>
+              <w:tab w:val="left" w:pos="960"/>
               <w:tab w:val="right" w:leader="dot" w:pos="10790"/>
             </w:tabs>
             <w:rPr>
               <w:rFonts w:asciiTheme="minorHAnsi" w:hAnsiTheme="minorHAnsi"/>
               <w:noProof/>
-              <w:sz w:val="22"/>
+              <w:kern w:val="2"/>
+              <w:szCs w:val="24"/>
+              <w14:ligatures w14:val="standardContextual"/>
             </w:rPr>
           </w:pPr>
-          <w:hyperlink w:anchor="_Toc133851520" w:history="1">
+          <w:hyperlink w:anchor="_Toc170722936" w:history="1">
             <w:r>
               <w:rPr>
                 <w:rStyle w:val="Hyperlink"/>
@@ -1439,7 +1503,9 @@
               <w:rPr>
                 <w:rFonts w:asciiTheme="minorHAnsi" w:hAnsiTheme="minorHAnsi"/>
                 <w:noProof/>
-                <w:sz w:val="22"/>
+                <w:kern w:val="2"/>
+                <w:szCs w:val="24"/>
+                <w14:ligatures w14:val="standardContextual"/>
               </w:rPr>
               <w:tab/>
             </w:r>
@@ -1469,7 +1535,7 @@
                 <w:noProof/>
                 <w:webHidden/>
               </w:rPr>
-              <w:instrText xml:space="preserve"> PAGEREF _Toc133851520 \h </w:instrText>
+              <w:instrText xml:space="preserve"> PAGEREF _Toc170722936 \h </w:instrText>
             </w:r>
             <w:r>
               <w:rPr>
@@ -1489,7 +1555,7 @@
                 <w:noProof/>
                 <w:webHidden/>
               </w:rPr>
-              <w:t>12</w:t>
+              <w:t>13</w:t>
             </w:r>
             <w:r>
               <w:rPr>
@@ -1504,16 +1570,18 @@
           <w:pPr>
             <w:pStyle w:val="TOC2"/>
             <w:tabs>
-              <w:tab w:val="left" w:pos="880"/>
+              <w:tab w:val="left" w:pos="960"/>
               <w:tab w:val="right" w:leader="dot" w:pos="10790"/>
             </w:tabs>
             <w:rPr>
               <w:rFonts w:asciiTheme="minorHAnsi" w:hAnsiTheme="minorHAnsi"/>
               <w:noProof/>
-              <w:sz w:val="22"/>
+              <w:kern w:val="2"/>
+              <w:szCs w:val="24"/>
+              <w14:ligatures w14:val="standardContextual"/>
             </w:rPr>
           </w:pPr>
-          <w:hyperlink w:anchor="_Toc133851521" w:history="1">
+          <w:hyperlink w:anchor="_Toc170722937" w:history="1">
             <w:r>
               <w:rPr>
                 <w:rStyle w:val="Hyperlink"/>
@@ -1525,7 +1593,9 @@
               <w:rPr>
                 <w:rFonts w:asciiTheme="minorHAnsi" w:hAnsiTheme="minorHAnsi"/>
                 <w:noProof/>
-                <w:sz w:val="22"/>
+                <w:kern w:val="2"/>
+                <w:szCs w:val="24"/>
+                <w14:ligatures w14:val="standardContextual"/>
               </w:rPr>
               <w:tab/>
             </w:r>
@@ -1555,7 +1625,7 @@
                 <w:noProof/>
                 <w:webHidden/>
               </w:rPr>
-              <w:instrText xml:space="preserve"> PAGEREF _Toc133851521 \h </w:instrText>
+              <w:instrText xml:space="preserve"> PAGEREF _Toc170722937 \h </w:instrText>
             </w:r>
             <w:r>
               <w:rPr>
@@ -1575,7 +1645,7 @@
                 <w:noProof/>
                 <w:webHidden/>
               </w:rPr>
-              <w:t>13</w:t>
+              <w:t>14</w:t>
             </w:r>
             <w:r>
               <w:rPr>
@@ -1592,16 +1662,30 @@
             <w:rPr>
               <w:rFonts w:asciiTheme="minorHAnsi" w:hAnsiTheme="minorHAnsi" w:cstheme="minorBidi"/>
               <w:b w:val="0"/>
-              <w:sz w:val="22"/>
-              <w:szCs w:val="22"/>
+              <w:kern w:val="2"/>
+              <w:sz w:val="24"/>
+              <w:szCs w:val="24"/>
+              <w14:ligatures w14:val="standardContextual"/>
             </w:rPr>
           </w:pPr>
-          <w:hyperlink w:anchor="_Toc133851522" w:history="1">
+          <w:hyperlink w:anchor="_Toc170722938" w:history="1">
             <w:r>
               <w:rPr>
                 <w:rStyle w:val="Hyperlink"/>
               </w:rPr>
-              <w:t>Appendix A Revision History</w:t>
+              <w:t>Appendix A Revision</w:t>
+            </w:r>
+            <w:r>
+              <w:rPr>
+                <w:rStyle w:val="Hyperlink"/>
+              </w:rPr>
+              <w:t xml:space="preserve"> </w:t>
+            </w:r>
+            <w:r>
+              <w:rPr>
+                <w:rStyle w:val="Hyperlink"/>
+              </w:rPr>
+              <w:t>History</w:t>
             </w:r>
             <w:r>
               <w:rPr>
@@ -1619,7 +1703,7 @@
               <w:rPr>
                 <w:webHidden/>
               </w:rPr>
-              <w:instrText xml:space="preserve"> PAGEREF _Toc133851522 \h </w:instrText>
+              <w:instrText xml:space="preserve"> PAGEREF _Toc170722938 \h </w:instrText>
             </w:r>
             <w:r>
               <w:rPr>
@@ -1636,7 +1720,7 @@
               <w:rPr>
                 <w:webHidden/>
               </w:rPr>
-              <w:t>14</w:t>
+              <w:t>15</w:t>
             </w:r>
             <w:r>
               <w:rPr>
@@ -1678,7 +1762,7 @@
       <w:pPr>
         <w:pStyle w:val="EsriHeading1"/>
       </w:pPr>
-      <w:bookmarkStart w:id="4" w:name="_Toc133851505"/>
+      <w:bookmarkStart w:id="4" w:name="_Toc170722921"/>
       <w:r>
         <w:lastRenderedPageBreak/>
         <w:t>Overview</w:t>
@@ -1751,7 +1835,7 @@
       <w:pPr>
         <w:pStyle w:val="EsriHeading2"/>
       </w:pPr>
-      <w:bookmarkStart w:id="5" w:name="_Toc133851506"/>
+      <w:bookmarkStart w:id="5" w:name="_Toc170722922"/>
       <w:r>
         <w:t>Configuration File</w:t>
       </w:r>
@@ -1861,7 +1945,7 @@
       <w:pPr>
         <w:pStyle w:val="EsriHeading1"/>
       </w:pPr>
-      <w:bookmarkStart w:id="6" w:name="_Toc133851507"/>
+      <w:bookmarkStart w:id="6" w:name="_Toc170722923"/>
       <w:r>
         <w:lastRenderedPageBreak/>
         <w:t>Config.json</w:t>
@@ -1872,7 +1956,7 @@
       <w:pPr>
         <w:pStyle w:val="EsriHeading2"/>
       </w:pPr>
-      <w:bookmarkStart w:id="7" w:name="_Toc133851508"/>
+      <w:bookmarkStart w:id="7" w:name="_Toc170722924"/>
       <w:r>
         <w:t>Environment</w:t>
       </w:r>
@@ -1897,7 +1981,7 @@
       <w:pPr>
         <w:pStyle w:val="EsriHeading2"/>
       </w:pPr>
-      <w:bookmarkStart w:id="8" w:name="_Toc133851509"/>
+      <w:bookmarkStart w:id="8" w:name="_Toc170722925"/>
       <w:r>
         <w:t>Preferences</w:t>
       </w:r>
@@ -3627,7 +3711,7 @@
       <w:pPr>
         <w:pStyle w:val="EsriHeading2"/>
       </w:pPr>
-      <w:bookmarkStart w:id="9" w:name="_Toc133851510"/>
+      <w:bookmarkStart w:id="9" w:name="_Toc170722926"/>
       <w:r>
         <w:lastRenderedPageBreak/>
         <w:t>Solve Modes</w:t>
@@ -4370,7 +4454,7 @@
       <w:pPr>
         <w:pStyle w:val="EsriHeading1"/>
       </w:pPr>
-      <w:bookmarkStart w:id="10" w:name="_Toc133851511"/>
+      <w:bookmarkStart w:id="10" w:name="_Toc170722927"/>
       <w:r>
         <w:lastRenderedPageBreak/>
         <w:t>Config_data.json</w:t>
@@ -4381,7 +4465,7 @@
       <w:pPr>
         <w:pStyle w:val="EsriHeading2"/>
       </w:pPr>
-      <w:bookmarkStart w:id="11" w:name="_Toc133851512"/>
+      <w:bookmarkStart w:id="11" w:name="_Toc170722928"/>
       <w:r>
         <w:t>Tables</w:t>
       </w:r>
@@ -4537,7 +4621,7 @@
       <w:pPr>
         <w:pStyle w:val="EsriHeading2"/>
       </w:pPr>
-      <w:bookmarkStart w:id="12" w:name="_Toc133851513"/>
+      <w:bookmarkStart w:id="12" w:name="_Toc170722929"/>
       <w:r>
         <w:t>Name, Alias, and Width</w:t>
       </w:r>
@@ -4627,7 +4711,7 @@
       <w:pPr>
         <w:pStyle w:val="EsriHeading2"/>
       </w:pPr>
-      <w:bookmarkStart w:id="13" w:name="_Toc133851514"/>
+      <w:bookmarkStart w:id="13" w:name="_Toc170722930"/>
       <w:r>
         <w:t>Visibility</w:t>
       </w:r>
@@ -4696,7 +4780,7 @@
       <w:pPr>
         <w:pStyle w:val="EsriHeading2"/>
       </w:pPr>
-      <w:bookmarkStart w:id="14" w:name="_Toc133851515"/>
+      <w:bookmarkStart w:id="14" w:name="_Toc170722931"/>
       <w:r>
         <w:lastRenderedPageBreak/>
         <w:t>Sequence</w:t>
@@ -4712,7 +4796,7 @@
       <w:pPr>
         <w:pStyle w:val="EsriHeading2"/>
       </w:pPr>
-      <w:bookmarkStart w:id="15" w:name="_Toc133851516"/>
+      <w:bookmarkStart w:id="15" w:name="_Toc170722932"/>
       <w:r>
         <w:t>Editable</w:t>
       </w:r>
@@ -4846,7 +4930,7 @@
       <w:pPr>
         <w:pStyle w:val="EsriHeading3"/>
       </w:pPr>
-      <w:bookmarkStart w:id="16" w:name="_Toc133851517"/>
+      <w:bookmarkStart w:id="16" w:name="_Toc170722933"/>
       <w:r>
         <w:t>Edit by Order Type</w:t>
       </w:r>
@@ -5686,7 +5770,7 @@
       <w:pPr>
         <w:pStyle w:val="EsriHeading2"/>
       </w:pPr>
-      <w:bookmarkStart w:id="17" w:name="_Toc133851518"/>
+      <w:bookmarkStart w:id="17" w:name="_Toc170722934"/>
       <w:r>
         <w:lastRenderedPageBreak/>
         <w:t>Edit Location</w:t>
@@ -8253,7 +8337,7 @@
       <w:pPr>
         <w:pStyle w:val="EsriHeading2"/>
       </w:pPr>
-      <w:bookmarkStart w:id="18" w:name="_Toc133851519"/>
+      <w:bookmarkStart w:id="18" w:name="_Toc170722935"/>
       <w:r>
         <w:t>Type</w:t>
       </w:r>
@@ -8335,7 +8419,7 @@
       <w:pPr>
         <w:pStyle w:val="EsriHeading2"/>
       </w:pPr>
-      <w:bookmarkStart w:id="19" w:name="_Toc133851520"/>
+      <w:bookmarkStart w:id="19" w:name="_Toc170722936"/>
       <w:r>
         <w:lastRenderedPageBreak/>
         <w:t>Popups</w:t>
@@ -8428,6 +8512,30 @@
         <w:t>“label” is what is shown in the popup, comparable to alias.</w:t>
       </w:r>
     </w:p>
+    <w:p>
+      <w:pPr>
+        <w:pStyle w:val="ListParagraph"/>
+        <w:numPr>
+          <w:ilvl w:val="0"/>
+          <w:numId w:val="26"/>
+        </w:numPr>
+      </w:pPr>
+      <w:r>
+        <w:t>“outfields”</w:t>
+      </w:r>
+    </w:p>
+    <w:p>
+      <w:pPr>
+        <w:pStyle w:val="ListParagraph"/>
+        <w:numPr>
+          <w:ilvl w:val="1"/>
+          <w:numId w:val="26"/>
+        </w:numPr>
+      </w:pPr>
+      <w:r>
+        <w:t>This will be set to OrderID for Orders and RouteName for Routes. Values should not be changed, are needed to pass values between map and table with the View in Table functionality.</w:t>
+      </w:r>
+    </w:p>
     <w:p/>
     <w:p>
       <w:r>
@@ -8437,9 +8545,9 @@
         <mc:AlternateContent>
           <mc:Choice Requires="wps">
             <w:drawing>
-              <wp:inline distT="0" distB="0" distL="0" distR="0" wp14:anchorId="477B6C37" wp14:editId="6355E6ED">
-                <wp:extent cx="2775005" cy="1404620"/>
-                <wp:effectExtent l="0" t="0" r="25400" b="18415"/>
+              <wp:inline distT="0" distB="0" distL="0" distR="0" wp14:anchorId="477B6C37" wp14:editId="19C5954D">
+                <wp:extent cx="4895850" cy="1404620"/>
+                <wp:effectExtent l="0" t="0" r="19050" b="18415"/>
                 <wp:docPr id="2" name="Text Box 2"/>
                 <wp:cNvGraphicFramePr>
                   <a:graphicFrameLocks xmlns:a="http://schemas.openxmlformats.org/drawingml/2006/main"/>
@@ -8453,7 +8561,7 @@
                       <wps:spPr bwMode="auto">
                         <a:xfrm>
                           <a:off x="0" y="0"/>
-                          <a:ext cx="2775005" cy="1404620"/>
+                          <a:ext cx="4895850" cy="1404620"/>
                         </a:xfrm>
                         <a:prstGeom prst="rect">
                           <a:avLst/>
@@ -8486,7 +8594,279 @@
                                 <w:sz w:val="16"/>
                                 <w:szCs w:val="14"/>
                               </w:rPr>
-                              <w:t>"orders": {</w:t>
+                              <w:t xml:space="preserve">      "orders": {</w:t>
+                            </w:r>
+                          </w:p>
+                          <w:p>
+                            <w:pPr>
+                              <w:rPr>
+                                <w:rFonts w:ascii="Consolas" w:hAnsi="Consolas"/>
+                                <w:sz w:val="16"/>
+                                <w:szCs w:val="14"/>
+                              </w:rPr>
+                            </w:pPr>
+                            <w:r>
+                              <w:rPr>
+                                <w:rFonts w:ascii="Consolas" w:hAnsi="Consolas"/>
+                                <w:sz w:val="16"/>
+                                <w:szCs w:val="14"/>
+                              </w:rPr>
+                              <w:t xml:space="preserve">        "title": "Order ID: {consignee}",</w:t>
+                            </w:r>
+                          </w:p>
+                          <w:p>
+                            <w:pPr>
+                              <w:rPr>
+                                <w:rFonts w:ascii="Consolas" w:hAnsi="Consolas"/>
+                                <w:sz w:val="16"/>
+                                <w:szCs w:val="14"/>
+                              </w:rPr>
+                            </w:pPr>
+                            <w:r>
+                              <w:rPr>
+                                <w:rFonts w:ascii="Consolas" w:hAnsi="Consolas"/>
+                                <w:sz w:val="16"/>
+                                <w:szCs w:val="14"/>
+                              </w:rPr>
+                              <w:t xml:space="preserve">        "content": [</w:t>
+                            </w:r>
+                          </w:p>
+                          <w:p>
+                            <w:pPr>
+                              <w:rPr>
+                                <w:rFonts w:ascii="Consolas" w:hAnsi="Consolas"/>
+                                <w:sz w:val="16"/>
+                                <w:szCs w:val="14"/>
+                              </w:rPr>
+                            </w:pPr>
+                            <w:r>
+                              <w:rPr>
+                                <w:rFonts w:ascii="Consolas" w:hAnsi="Consolas"/>
+                                <w:sz w:val="16"/>
+                                <w:szCs w:val="14"/>
+                              </w:rPr>
+                              <w:t xml:space="preserve">          {</w:t>
+                            </w:r>
+                          </w:p>
+                          <w:p>
+                            <w:pPr>
+                              <w:rPr>
+                                <w:rFonts w:ascii="Consolas" w:hAnsi="Consolas"/>
+                                <w:sz w:val="16"/>
+                                <w:szCs w:val="14"/>
+                              </w:rPr>
+                            </w:pPr>
+                            <w:r>
+                              <w:rPr>
+                                <w:rFonts w:ascii="Consolas" w:hAnsi="Consolas"/>
+                                <w:sz w:val="16"/>
+                                <w:szCs w:val="14"/>
+                              </w:rPr>
+                              <w:t xml:space="preserve">            "type": "fields",</w:t>
+                            </w:r>
+                          </w:p>
+                          <w:p>
+                            <w:pPr>
+                              <w:rPr>
+                                <w:rFonts w:ascii="Consolas" w:hAnsi="Consolas"/>
+                                <w:sz w:val="16"/>
+                                <w:szCs w:val="14"/>
+                              </w:rPr>
+                            </w:pPr>
+                            <w:r>
+                              <w:rPr>
+                                <w:rFonts w:ascii="Consolas" w:hAnsi="Consolas"/>
+                                <w:sz w:val="16"/>
+                                <w:szCs w:val="14"/>
+                              </w:rPr>
+                              <w:t xml:space="preserve">            "fieldInfos": [</w:t>
+                            </w:r>
+                          </w:p>
+                          <w:p>
+                            <w:pPr>
+                              <w:rPr>
+                                <w:rFonts w:ascii="Consolas" w:hAnsi="Consolas"/>
+                                <w:sz w:val="16"/>
+                                <w:szCs w:val="14"/>
+                              </w:rPr>
+                            </w:pPr>
+                            <w:r>
+                              <w:rPr>
+                                <w:rFonts w:ascii="Consolas" w:hAnsi="Consolas"/>
+                                <w:sz w:val="16"/>
+                                <w:szCs w:val="14"/>
+                              </w:rPr>
+                              <w:t xml:space="preserve">              {</w:t>
+                            </w:r>
+                          </w:p>
+                          <w:p>
+                            <w:pPr>
+                              <w:rPr>
+                                <w:rFonts w:ascii="Consolas" w:hAnsi="Consolas"/>
+                                <w:sz w:val="16"/>
+                                <w:szCs w:val="14"/>
+                              </w:rPr>
+                            </w:pPr>
+                            <w:r>
+                              <w:rPr>
+                                <w:rFonts w:ascii="Consolas" w:hAnsi="Consolas"/>
+                                <w:sz w:val="16"/>
+                                <w:szCs w:val="14"/>
+                              </w:rPr>
+                              <w:t xml:space="preserve">                "fieldName": "specialty",</w:t>
+                            </w:r>
+                          </w:p>
+                          <w:p>
+                            <w:pPr>
+                              <w:rPr>
+                                <w:rFonts w:ascii="Consolas" w:hAnsi="Consolas"/>
+                                <w:sz w:val="16"/>
+                                <w:szCs w:val="14"/>
+                              </w:rPr>
+                            </w:pPr>
+                            <w:r>
+                              <w:rPr>
+                                <w:rFonts w:ascii="Consolas" w:hAnsi="Consolas"/>
+                                <w:sz w:val="16"/>
+                                <w:szCs w:val="14"/>
+                              </w:rPr>
+                              <w:t xml:space="preserve">                "label": "Specialty"</w:t>
+                            </w:r>
+                          </w:p>
+                          <w:p>
+                            <w:pPr>
+                              <w:rPr>
+                                <w:rFonts w:ascii="Consolas" w:hAnsi="Consolas"/>
+                                <w:sz w:val="16"/>
+                                <w:szCs w:val="14"/>
+                              </w:rPr>
+                            </w:pPr>
+                            <w:r>
+                              <w:rPr>
+                                <w:rFonts w:ascii="Consolas" w:hAnsi="Consolas"/>
+                                <w:sz w:val="16"/>
+                                <w:szCs w:val="14"/>
+                              </w:rPr>
+                              <w:t xml:space="preserve">              },</w:t>
+                            </w:r>
+                          </w:p>
+                          <w:p>
+                            <w:pPr>
+                              <w:rPr>
+                                <w:rFonts w:ascii="Consolas" w:hAnsi="Consolas"/>
+                                <w:sz w:val="16"/>
+                                <w:szCs w:val="14"/>
+                              </w:rPr>
+                            </w:pPr>
+                            <w:r>
+                              <w:rPr>
+                                <w:rFonts w:ascii="Consolas" w:hAnsi="Consolas"/>
+                                <w:sz w:val="16"/>
+                                <w:szCs w:val="14"/>
+                              </w:rPr>
+                              <w:t xml:space="preserve">              {</w:t>
+                            </w:r>
+                          </w:p>
+                          <w:p>
+                            <w:pPr>
+                              <w:rPr>
+                                <w:rFonts w:ascii="Consolas" w:hAnsi="Consolas"/>
+                                <w:sz w:val="16"/>
+                                <w:szCs w:val="14"/>
+                              </w:rPr>
+                            </w:pPr>
+                            <w:r>
+                              <w:rPr>
+                                <w:rFonts w:ascii="Consolas" w:hAnsi="Consolas"/>
+                                <w:sz w:val="16"/>
+                                <w:szCs w:val="14"/>
+                              </w:rPr>
+                              <w:t xml:space="preserve">                "fieldName": "routename",</w:t>
+                            </w:r>
+                          </w:p>
+                          <w:p>
+                            <w:pPr>
+                              <w:rPr>
+                                <w:rFonts w:ascii="Consolas" w:hAnsi="Consolas"/>
+                                <w:sz w:val="16"/>
+                                <w:szCs w:val="14"/>
+                              </w:rPr>
+                            </w:pPr>
+                            <w:r>
+                              <w:rPr>
+                                <w:rFonts w:ascii="Consolas" w:hAnsi="Consolas"/>
+                                <w:sz w:val="16"/>
+                                <w:szCs w:val="14"/>
+                              </w:rPr>
+                              <w:t xml:space="preserve">                "label": "Route Name"</w:t>
+                            </w:r>
+                          </w:p>
+                          <w:p>
+                            <w:pPr>
+                              <w:rPr>
+                                <w:rFonts w:ascii="Consolas" w:hAnsi="Consolas"/>
+                                <w:sz w:val="16"/>
+                                <w:szCs w:val="14"/>
+                              </w:rPr>
+                            </w:pPr>
+                            <w:r>
+                              <w:rPr>
+                                <w:rFonts w:ascii="Consolas" w:hAnsi="Consolas"/>
+                                <w:sz w:val="16"/>
+                                <w:szCs w:val="14"/>
+                              </w:rPr>
+                              <w:t xml:space="preserve">              }</w:t>
+                            </w:r>
+                          </w:p>
+                          <w:p>
+                            <w:pPr>
+                              <w:rPr>
+                                <w:rFonts w:ascii="Consolas" w:hAnsi="Consolas"/>
+                                <w:sz w:val="16"/>
+                                <w:szCs w:val="14"/>
+                              </w:rPr>
+                            </w:pPr>
+                            <w:r>
+                              <w:rPr>
+                                <w:rFonts w:ascii="Consolas" w:hAnsi="Consolas"/>
+                                <w:sz w:val="16"/>
+                                <w:szCs w:val="14"/>
+                              </w:rPr>
+                              <w:t xml:space="preserve">            ]</w:t>
+                            </w:r>
+                          </w:p>
+                          <w:p>
+                            <w:pPr>
+                              <w:rPr>
+                                <w:rFonts w:ascii="Consolas" w:hAnsi="Consolas"/>
+                                <w:sz w:val="16"/>
+                                <w:szCs w:val="14"/>
+                              </w:rPr>
+                            </w:pPr>
+                            <w:r>
+                              <w:rPr>
+                                <w:rFonts w:ascii="Consolas" w:hAnsi="Consolas"/>
+                                <w:sz w:val="16"/>
+                                <w:szCs w:val="14"/>
+                              </w:rPr>
+                              <w:t xml:space="preserve">          }</w:t>
+                            </w:r>
+                          </w:p>
+                          <w:p>
+                            <w:pPr>
+                              <w:rPr>
+                                <w:rFonts w:ascii="Consolas" w:hAnsi="Consolas"/>
+                                <w:sz w:val="16"/>
+                                <w:szCs w:val="14"/>
+                              </w:rPr>
+                            </w:pPr>
+                            <w:r>
+                              <w:rPr>
+                                <w:rFonts w:ascii="Consolas" w:hAnsi="Consolas"/>
+                                <w:sz w:val="16"/>
+                                <w:szCs w:val="14"/>
+                              </w:rPr>
+                              <w:t xml:space="preserve">        ],</w:t>
                             </w:r>
                           </w:p>
                           <w:p>
@@ -8504,7 +8884,7 @@
                                 <w:szCs w:val="14"/>
                               </w:rPr>
                               <w:tab/>
-                              <w:t>"title": "Order ID: {orderid}",</w:t>
+                              <w:t>"outFields": ["orderid"]</w:t>
                             </w:r>
                           </w:p>
                           <w:p>
@@ -8521,238 +8901,7 @@
                                 <w:sz w:val="16"/>
                                 <w:szCs w:val="14"/>
                               </w:rPr>
-                              <w:tab/>
-                              <w:t>"content": [</w:t>
-                            </w:r>
-                          </w:p>
-                          <w:p>
-                            <w:pPr>
-                              <w:rPr>
-                                <w:rFonts w:ascii="Consolas" w:hAnsi="Consolas"/>
-                                <w:sz w:val="16"/>
-                                <w:szCs w:val="14"/>
-                              </w:rPr>
-                            </w:pPr>
-                            <w:r>
-                              <w:rPr>
-                                <w:rFonts w:ascii="Consolas" w:hAnsi="Consolas"/>
-                                <w:sz w:val="16"/>
-                                <w:szCs w:val="14"/>
-                              </w:rPr>
-                              <w:tab/>
-                              <w:t>{</w:t>
-                            </w:r>
-                          </w:p>
-                          <w:p>
-                            <w:pPr>
-                              <w:rPr>
-                                <w:rFonts w:ascii="Consolas" w:hAnsi="Consolas"/>
-                                <w:sz w:val="16"/>
-                                <w:szCs w:val="14"/>
-                              </w:rPr>
-                            </w:pPr>
-                            <w:r>
-                              <w:rPr>
-                                <w:rFonts w:ascii="Consolas" w:hAnsi="Consolas"/>
-                                <w:sz w:val="16"/>
-                                <w:szCs w:val="14"/>
-                              </w:rPr>
-                              <w:tab/>
-                              <w:t>"type": "fields",</w:t>
-                            </w:r>
-                          </w:p>
-                          <w:p>
-                            <w:pPr>
-                              <w:rPr>
-                                <w:rFonts w:ascii="Consolas" w:hAnsi="Consolas"/>
-                                <w:sz w:val="16"/>
-                                <w:szCs w:val="14"/>
-                              </w:rPr>
-                            </w:pPr>
-                            <w:r>
-                              <w:rPr>
-                                <w:rFonts w:ascii="Consolas" w:hAnsi="Consolas"/>
-                                <w:sz w:val="16"/>
-                                <w:szCs w:val="14"/>
-                              </w:rPr>
-                              <w:tab/>
-                              <w:t>"fieldInfos": [</w:t>
-                            </w:r>
-                          </w:p>
-                          <w:p>
-                            <w:pPr>
-                              <w:rPr>
-                                <w:rFonts w:ascii="Consolas" w:hAnsi="Consolas"/>
-                                <w:sz w:val="16"/>
-                                <w:szCs w:val="14"/>
-                              </w:rPr>
-                            </w:pPr>
-                            <w:r>
-                              <w:rPr>
-                                <w:rFonts w:ascii="Consolas" w:hAnsi="Consolas"/>
-                                <w:sz w:val="16"/>
-                                <w:szCs w:val="14"/>
-                              </w:rPr>
-                              <w:tab/>
-                              <w:t xml:space="preserve">  {</w:t>
-                            </w:r>
-                          </w:p>
-                          <w:p>
-                            <w:pPr>
-                              <w:rPr>
-                                <w:rFonts w:ascii="Consolas" w:hAnsi="Consolas"/>
-                                <w:sz w:val="16"/>
-                                <w:szCs w:val="14"/>
-                              </w:rPr>
-                            </w:pPr>
-                            <w:r>
-                              <w:rPr>
-                                <w:rFonts w:ascii="Consolas" w:hAnsi="Consolas"/>
-                                <w:sz w:val="16"/>
-                                <w:szCs w:val="14"/>
-                              </w:rPr>
-                              <w:tab/>
-                            </w:r>
-                            <w:r>
-                              <w:rPr>
-                                <w:rFonts w:ascii="Consolas" w:hAnsi="Consolas"/>
-                                <w:sz w:val="16"/>
-                                <w:szCs w:val="14"/>
-                              </w:rPr>
-                              <w:tab/>
-                              <w:t>"fieldName": "specialty",</w:t>
-                            </w:r>
-                          </w:p>
-                          <w:p>
-                            <w:pPr>
-                              <w:rPr>
-                                <w:rFonts w:ascii="Consolas" w:hAnsi="Consolas"/>
-                                <w:sz w:val="16"/>
-                                <w:szCs w:val="14"/>
-                              </w:rPr>
-                            </w:pPr>
-                            <w:r>
-                              <w:rPr>
-                                <w:rFonts w:ascii="Consolas" w:hAnsi="Consolas"/>
-                                <w:sz w:val="16"/>
-                                <w:szCs w:val="14"/>
-                              </w:rPr>
-                              <w:tab/>
-                            </w:r>
-                            <w:r>
-                              <w:rPr>
-                                <w:rFonts w:ascii="Consolas" w:hAnsi="Consolas"/>
-                                <w:sz w:val="16"/>
-                                <w:szCs w:val="14"/>
-                              </w:rPr>
-                              <w:tab/>
-                              <w:t>"label": "Specialty"</w:t>
-                            </w:r>
-                          </w:p>
-                          <w:p>
-                            <w:pPr>
-                              <w:rPr>
-                                <w:rFonts w:ascii="Consolas" w:hAnsi="Consolas"/>
-                                <w:sz w:val="16"/>
-                                <w:szCs w:val="14"/>
-                              </w:rPr>
-                            </w:pPr>
-                            <w:r>
-                              <w:rPr>
-                                <w:rFonts w:ascii="Consolas" w:hAnsi="Consolas"/>
-                                <w:sz w:val="16"/>
-                                <w:szCs w:val="14"/>
-                              </w:rPr>
-                              <w:tab/>
-                              <w:t xml:space="preserve">  },</w:t>
-                            </w:r>
-                          </w:p>
-                          <w:p>
-                            <w:pPr>
-                              <w:rPr>
-                                <w:rFonts w:ascii="Consolas" w:hAnsi="Consolas"/>
-                                <w:sz w:val="16"/>
-                                <w:szCs w:val="14"/>
-                              </w:rPr>
-                            </w:pPr>
-                            <w:r>
-                              <w:rPr>
-                                <w:rFonts w:ascii="Consolas" w:hAnsi="Consolas"/>
-                                <w:sz w:val="16"/>
-                                <w:szCs w:val="14"/>
-                              </w:rPr>
-                              <w:tab/>
-                              <w:t xml:space="preserve">  {</w:t>
-                            </w:r>
-                          </w:p>
-                          <w:p>
-                            <w:pPr>
-                              <w:rPr>
-                                <w:rFonts w:ascii="Consolas" w:hAnsi="Consolas"/>
-                                <w:sz w:val="16"/>
-                                <w:szCs w:val="14"/>
-                              </w:rPr>
-                            </w:pPr>
-                            <w:r>
-                              <w:rPr>
-                                <w:rFonts w:ascii="Consolas" w:hAnsi="Consolas"/>
-                                <w:sz w:val="16"/>
-                                <w:szCs w:val="14"/>
-                              </w:rPr>
-                              <w:tab/>
-                            </w:r>
-                            <w:r>
-                              <w:rPr>
-                                <w:rFonts w:ascii="Consolas" w:hAnsi="Consolas"/>
-                                <w:sz w:val="16"/>
-                                <w:szCs w:val="14"/>
-                              </w:rPr>
-                              <w:tab/>
-                              <w:t>"fieldName": "routeid",</w:t>
-                            </w:r>
-                          </w:p>
-                          <w:p>
-                            <w:pPr>
-                              <w:rPr>
-                                <w:rFonts w:ascii="Consolas" w:hAnsi="Consolas"/>
-                                <w:sz w:val="16"/>
-                                <w:szCs w:val="14"/>
-                              </w:rPr>
-                            </w:pPr>
-                            <w:r>
-                              <w:rPr>
-                                <w:rFonts w:ascii="Consolas" w:hAnsi="Consolas"/>
-                                <w:sz w:val="16"/>
-                                <w:szCs w:val="14"/>
-                              </w:rPr>
-                              <w:tab/>
-                            </w:r>
-                            <w:r>
-                              <w:rPr>
-                                <w:rFonts w:ascii="Consolas" w:hAnsi="Consolas"/>
-                                <w:sz w:val="16"/>
-                                <w:szCs w:val="14"/>
-                              </w:rPr>
-                              <w:tab/>
-                              <w:t>"label": "Route ID"</w:t>
-                            </w:r>
-                          </w:p>
-                          <w:p>
-                            <w:pPr>
-                              <w:rPr>
-                                <w:rFonts w:ascii="Consolas" w:hAnsi="Consolas"/>
-                                <w:sz w:val="16"/>
-                                <w:szCs w:val="14"/>
-                              </w:rPr>
-                            </w:pPr>
-                            <w:r>
-                              <w:rPr>
-                                <w:rFonts w:ascii="Consolas" w:hAnsi="Consolas"/>
-                                <w:sz w:val="16"/>
-                                <w:szCs w:val="14"/>
-                              </w:rPr>
-                              <w:tab/>
-                              <w:t xml:space="preserve">  }</w:t>
+                              <w:t xml:space="preserve">      },</w:t>
                             </w:r>
                           </w:p>
                           <w:p>
@@ -8822,7 +8971,7 @@
           </mc:Choice>
           <mc:Fallback>
             <w:pict>
-              <v:shape w14:anchorId="477B6C37" id="_x0000_s1029" type="#_x0000_t202" style="width:218.5pt;height:110.6pt;visibility:visible;mso-wrap-style:square;mso-left-percent:-10001;mso-top-percent:-10001;mso-position-horizontal:absolute;mso-position-horizontal-relative:char;mso-position-vertical:absolute;mso-position-vertical-relative:line;mso-left-percent:-10001;mso-top-percent:-10001;v-text-anchor:top" o:gfxdata="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">
+              <v:shape w14:anchorId="477B6C37" id="_x0000_s1029" type="#_x0000_t202" style="width:385.5pt;height:110.6pt;visibility:visible;mso-wrap-style:square;mso-left-percent:-10001;mso-top-percent:-10001;mso-position-horizontal:absolute;mso-position-horizontal-relative:char;mso-position-vertical:absolute;mso-position-vertical-relative:line;mso-left-percent:-10001;mso-top-percent:-10001;v-text-anchor:top" o:gfxdata="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">
                 <v:textbox style="mso-fit-shape-to-text:t">
                   <w:txbxContent>
                     <w:p>
@@ -8839,7 +8988,279 @@
                           <w:sz w:val="16"/>
                           <w:szCs w:val="14"/>
                         </w:rPr>
-                        <w:t>"orders": {</w:t>
+                        <w:t xml:space="preserve">      "orders": {</w:t>
+                      </w:r>
+                    </w:p>
+                    <w:p>
+                      <w:pPr>
+                        <w:rPr>
+                          <w:rFonts w:ascii="Consolas" w:hAnsi="Consolas"/>
+                          <w:sz w:val="16"/>
+                          <w:szCs w:val="14"/>
+                        </w:rPr>
+                      </w:pPr>
+                      <w:r>
+                        <w:rPr>
+                          <w:rFonts w:ascii="Consolas" w:hAnsi="Consolas"/>
+                          <w:sz w:val="16"/>
+                          <w:szCs w:val="14"/>
+                        </w:rPr>
+                        <w:t xml:space="preserve">        "title": "Order ID: {consignee}",</w:t>
+                      </w:r>
+                    </w:p>
+                    <w:p>
+                      <w:pPr>
+                        <w:rPr>
+                          <w:rFonts w:ascii="Consolas" w:hAnsi="Consolas"/>
+                          <w:sz w:val="16"/>
+                          <w:szCs w:val="14"/>
+                        </w:rPr>
+                      </w:pPr>
+                      <w:r>
+                        <w:rPr>
+                          <w:rFonts w:ascii="Consolas" w:hAnsi="Consolas"/>
+                          <w:sz w:val="16"/>
+                          <w:szCs w:val="14"/>
+                        </w:rPr>
+                        <w:t xml:space="preserve">        "content": [</w:t>
+                      </w:r>
+                    </w:p>
+                    <w:p>
+                      <w:pPr>
+                        <w:rPr>
+                          <w:rFonts w:ascii="Consolas" w:hAnsi="Consolas"/>
+                          <w:sz w:val="16"/>
+                          <w:szCs w:val="14"/>
+                        </w:rPr>
+                      </w:pPr>
+                      <w:r>
+                        <w:rPr>
+                          <w:rFonts w:ascii="Consolas" w:hAnsi="Consolas"/>
+                          <w:sz w:val="16"/>
+                          <w:szCs w:val="14"/>
+                        </w:rPr>
+                        <w:t xml:space="preserve">          {</w:t>
+                      </w:r>
+                    </w:p>
+                    <w:p>
+                      <w:pPr>
+                        <w:rPr>
+                          <w:rFonts w:ascii="Consolas" w:hAnsi="Consolas"/>
+                          <w:sz w:val="16"/>
+                          <w:szCs w:val="14"/>
+                        </w:rPr>
+                      </w:pPr>
+                      <w:r>
+                        <w:rPr>
+                          <w:rFonts w:ascii="Consolas" w:hAnsi="Consolas"/>
+                          <w:sz w:val="16"/>
+                          <w:szCs w:val="14"/>
+                        </w:rPr>
+                        <w:t xml:space="preserve">            "type": "fields",</w:t>
+                      </w:r>
+                    </w:p>
+                    <w:p>
+                      <w:pPr>
+                        <w:rPr>
+                          <w:rFonts w:ascii="Consolas" w:hAnsi="Consolas"/>
+                          <w:sz w:val="16"/>
+                          <w:szCs w:val="14"/>
+                        </w:rPr>
+                      </w:pPr>
+                      <w:r>
+                        <w:rPr>
+                          <w:rFonts w:ascii="Consolas" w:hAnsi="Consolas"/>
+                          <w:sz w:val="16"/>
+                          <w:szCs w:val="14"/>
+                        </w:rPr>
+                        <w:t xml:space="preserve">            "fieldInfos": [</w:t>
+                      </w:r>
+                    </w:p>
+                    <w:p>
+                      <w:pPr>
+                        <w:rPr>
+                          <w:rFonts w:ascii="Consolas" w:hAnsi="Consolas"/>
+                          <w:sz w:val="16"/>
+                          <w:szCs w:val="14"/>
+                        </w:rPr>
+                      </w:pPr>
+                      <w:r>
+                        <w:rPr>
+                          <w:rFonts w:ascii="Consolas" w:hAnsi="Consolas"/>
+                          <w:sz w:val="16"/>
+                          <w:szCs w:val="14"/>
+                        </w:rPr>
+                        <w:t xml:space="preserve">              {</w:t>
+                      </w:r>
+                    </w:p>
+                    <w:p>
+                      <w:pPr>
+                        <w:rPr>
+                          <w:rFonts w:ascii="Consolas" w:hAnsi="Consolas"/>
+                          <w:sz w:val="16"/>
+                          <w:szCs w:val="14"/>
+                        </w:rPr>
+                      </w:pPr>
+                      <w:r>
+                        <w:rPr>
+                          <w:rFonts w:ascii="Consolas" w:hAnsi="Consolas"/>
+                          <w:sz w:val="16"/>
+                          <w:szCs w:val="14"/>
+                        </w:rPr>
+                        <w:t xml:space="preserve">                "fieldName": "specialty",</w:t>
+                      </w:r>
+                    </w:p>
+                    <w:p>
+                      <w:pPr>
+                        <w:rPr>
+                          <w:rFonts w:ascii="Consolas" w:hAnsi="Consolas"/>
+                          <w:sz w:val="16"/>
+                          <w:szCs w:val="14"/>
+                        </w:rPr>
+                      </w:pPr>
+                      <w:r>
+                        <w:rPr>
+                          <w:rFonts w:ascii="Consolas" w:hAnsi="Consolas"/>
+                          <w:sz w:val="16"/>
+                          <w:szCs w:val="14"/>
+                        </w:rPr>
+                        <w:t xml:space="preserve">                "label": "Specialty"</w:t>
+                      </w:r>
+                    </w:p>
+                    <w:p>
+                      <w:pPr>
+                        <w:rPr>
+                          <w:rFonts w:ascii="Consolas" w:hAnsi="Consolas"/>
+                          <w:sz w:val="16"/>
+                          <w:szCs w:val="14"/>
+                        </w:rPr>
+                      </w:pPr>
+                      <w:r>
+                        <w:rPr>
+                          <w:rFonts w:ascii="Consolas" w:hAnsi="Consolas"/>
+                          <w:sz w:val="16"/>
+                          <w:szCs w:val="14"/>
+                        </w:rPr>
+                        <w:t xml:space="preserve">              },</w:t>
+                      </w:r>
+                    </w:p>
+                    <w:p>
+                      <w:pPr>
+                        <w:rPr>
+                          <w:rFonts w:ascii="Consolas" w:hAnsi="Consolas"/>
+                          <w:sz w:val="16"/>
+                          <w:szCs w:val="14"/>
+                        </w:rPr>
+                      </w:pPr>
+                      <w:r>
+                        <w:rPr>
+                          <w:rFonts w:ascii="Consolas" w:hAnsi="Consolas"/>
+                          <w:sz w:val="16"/>
+                          <w:szCs w:val="14"/>
+                        </w:rPr>
+                        <w:t xml:space="preserve">              {</w:t>
+                      </w:r>
+                    </w:p>
+                    <w:p>
+                      <w:pPr>
+                        <w:rPr>
+                          <w:rFonts w:ascii="Consolas" w:hAnsi="Consolas"/>
+                          <w:sz w:val="16"/>
+                          <w:szCs w:val="14"/>
+                        </w:rPr>
+                      </w:pPr>
+                      <w:r>
+                        <w:rPr>
+                          <w:rFonts w:ascii="Consolas" w:hAnsi="Consolas"/>
+                          <w:sz w:val="16"/>
+                          <w:szCs w:val="14"/>
+                        </w:rPr>
+                        <w:t xml:space="preserve">                "fieldName": "routename",</w:t>
+                      </w:r>
+                    </w:p>
+                    <w:p>
+                      <w:pPr>
+                        <w:rPr>
+                          <w:rFonts w:ascii="Consolas" w:hAnsi="Consolas"/>
+                          <w:sz w:val="16"/>
+                          <w:szCs w:val="14"/>
+                        </w:rPr>
+                      </w:pPr>
+                      <w:r>
+                        <w:rPr>
+                          <w:rFonts w:ascii="Consolas" w:hAnsi="Consolas"/>
+                          <w:sz w:val="16"/>
+                          <w:szCs w:val="14"/>
+                        </w:rPr>
+                        <w:t xml:space="preserve">                "label": "Route Name"</w:t>
+                      </w:r>
+                    </w:p>
+                    <w:p>
+                      <w:pPr>
+                        <w:rPr>
+                          <w:rFonts w:ascii="Consolas" w:hAnsi="Consolas"/>
+                          <w:sz w:val="16"/>
+                          <w:szCs w:val="14"/>
+                        </w:rPr>
+                      </w:pPr>
+                      <w:r>
+                        <w:rPr>
+                          <w:rFonts w:ascii="Consolas" w:hAnsi="Consolas"/>
+                          <w:sz w:val="16"/>
+                          <w:szCs w:val="14"/>
+                        </w:rPr>
+                        <w:t xml:space="preserve">              }</w:t>
+                      </w:r>
+                    </w:p>
+                    <w:p>
+                      <w:pPr>
+                        <w:rPr>
+                          <w:rFonts w:ascii="Consolas" w:hAnsi="Consolas"/>
+                          <w:sz w:val="16"/>
+                          <w:szCs w:val="14"/>
+                        </w:rPr>
+                      </w:pPr>
+                      <w:r>
+                        <w:rPr>
+                          <w:rFonts w:ascii="Consolas" w:hAnsi="Consolas"/>
+                          <w:sz w:val="16"/>
+                          <w:szCs w:val="14"/>
+                        </w:rPr>
+                        <w:t xml:space="preserve">            ]</w:t>
+                      </w:r>
+                    </w:p>
+                    <w:p>
+                      <w:pPr>
+                        <w:rPr>
+                          <w:rFonts w:ascii="Consolas" w:hAnsi="Consolas"/>
+                          <w:sz w:val="16"/>
+                          <w:szCs w:val="14"/>
+                        </w:rPr>
+                      </w:pPr>
+                      <w:r>
+                        <w:rPr>
+                          <w:rFonts w:ascii="Consolas" w:hAnsi="Consolas"/>
+                          <w:sz w:val="16"/>
+                          <w:szCs w:val="14"/>
+                        </w:rPr>
+                        <w:t xml:space="preserve">          }</w:t>
+                      </w:r>
+                    </w:p>
+                    <w:p>
+                      <w:pPr>
+                        <w:rPr>
+                          <w:rFonts w:ascii="Consolas" w:hAnsi="Consolas"/>
+                          <w:sz w:val="16"/>
+                          <w:szCs w:val="14"/>
+                        </w:rPr>
+                      </w:pPr>
+                      <w:r>
+                        <w:rPr>
+                          <w:rFonts w:ascii="Consolas" w:hAnsi="Consolas"/>
+                          <w:sz w:val="16"/>
+                          <w:szCs w:val="14"/>
+                        </w:rPr>
+                        <w:t xml:space="preserve">        ],</w:t>
                       </w:r>
                     </w:p>
                     <w:p>
@@ -8857,7 +9278,7 @@
                           <w:szCs w:val="14"/>
                         </w:rPr>
                         <w:tab/>
-                        <w:t>"title": "Order ID: {orderid}",</w:t>
+                        <w:t>"outFields": ["orderid"]</w:t>
                       </w:r>
                     </w:p>
                     <w:p>
@@ -8874,238 +9295,7 @@
                           <w:sz w:val="16"/>
                           <w:szCs w:val="14"/>
                         </w:rPr>
-                        <w:tab/>
-                        <w:t>"content": [</w:t>
-                      </w:r>
-                    </w:p>
-                    <w:p>
-                      <w:pPr>
-                        <w:rPr>
-                          <w:rFonts w:ascii="Consolas" w:hAnsi="Consolas"/>
-                          <w:sz w:val="16"/>
-                          <w:szCs w:val="14"/>
-                        </w:rPr>
-                      </w:pPr>
-                      <w:r>
-                        <w:rPr>
-                          <w:rFonts w:ascii="Consolas" w:hAnsi="Consolas"/>
-                          <w:sz w:val="16"/>
-                          <w:szCs w:val="14"/>
-                        </w:rPr>
-                        <w:tab/>
-                        <w:t>{</w:t>
-                      </w:r>
-                    </w:p>
-                    <w:p>
-                      <w:pPr>
-                        <w:rPr>
-                          <w:rFonts w:ascii="Consolas" w:hAnsi="Consolas"/>
-                          <w:sz w:val="16"/>
-                          <w:szCs w:val="14"/>
-                        </w:rPr>
-                      </w:pPr>
-                      <w:r>
-                        <w:rPr>
-                          <w:rFonts w:ascii="Consolas" w:hAnsi="Consolas"/>
-                          <w:sz w:val="16"/>
-                          <w:szCs w:val="14"/>
-                        </w:rPr>
-                        <w:tab/>
-                        <w:t>"type": "fields",</w:t>
-                      </w:r>
-                    </w:p>
-                    <w:p>
-                      <w:pPr>
-                        <w:rPr>
-                          <w:rFonts w:ascii="Consolas" w:hAnsi="Consolas"/>
-                          <w:sz w:val="16"/>
-                          <w:szCs w:val="14"/>
-                        </w:rPr>
-                      </w:pPr>
-                      <w:r>
-                        <w:rPr>
-                          <w:rFonts w:ascii="Consolas" w:hAnsi="Consolas"/>
-                          <w:sz w:val="16"/>
-                          <w:szCs w:val="14"/>
-                        </w:rPr>
-                        <w:tab/>
-                        <w:t>"fieldInfos": [</w:t>
-                      </w:r>
-                    </w:p>
-                    <w:p>
-                      <w:pPr>
-                        <w:rPr>
-                          <w:rFonts w:ascii="Consolas" w:hAnsi="Consolas"/>
-                          <w:sz w:val="16"/>
-                          <w:szCs w:val="14"/>
-                        </w:rPr>
-                      </w:pPr>
-                      <w:r>
-                        <w:rPr>
-                          <w:rFonts w:ascii="Consolas" w:hAnsi="Consolas"/>
-                          <w:sz w:val="16"/>
-                          <w:szCs w:val="14"/>
-                        </w:rPr>
-                        <w:tab/>
-                        <w:t xml:space="preserve">  {</w:t>
-                      </w:r>
-                    </w:p>
-                    <w:p>
-                      <w:pPr>
-                        <w:rPr>
-                          <w:rFonts w:ascii="Consolas" w:hAnsi="Consolas"/>
-                          <w:sz w:val="16"/>
-                          <w:szCs w:val="14"/>
-                        </w:rPr>
-                      </w:pPr>
-                      <w:r>
-                        <w:rPr>
-                          <w:rFonts w:ascii="Consolas" w:hAnsi="Consolas"/>
-                          <w:sz w:val="16"/>
-                          <w:szCs w:val="14"/>
-                        </w:rPr>
-                        <w:tab/>
-                      </w:r>
-                      <w:r>
-                        <w:rPr>
-                          <w:rFonts w:ascii="Consolas" w:hAnsi="Consolas"/>
-                          <w:sz w:val="16"/>
-                          <w:szCs w:val="14"/>
-                        </w:rPr>
-                        <w:tab/>
-                        <w:t>"fieldName": "specialty",</w:t>
-                      </w:r>
-                    </w:p>
-                    <w:p>
-                      <w:pPr>
-                        <w:rPr>
-                          <w:rFonts w:ascii="Consolas" w:hAnsi="Consolas"/>
-                          <w:sz w:val="16"/>
-                          <w:szCs w:val="14"/>
-                        </w:rPr>
-                      </w:pPr>
-                      <w:r>
-                        <w:rPr>
-                          <w:rFonts w:ascii="Consolas" w:hAnsi="Consolas"/>
-                          <w:sz w:val="16"/>
-                          <w:szCs w:val="14"/>
-                        </w:rPr>
-                        <w:tab/>
-                      </w:r>
-                      <w:r>
-                        <w:rPr>
-                          <w:rFonts w:ascii="Consolas" w:hAnsi="Consolas"/>
-                          <w:sz w:val="16"/>
-                          <w:szCs w:val="14"/>
-                        </w:rPr>
-                        <w:tab/>
-                        <w:t>"label": "Specialty"</w:t>
-                      </w:r>
-                    </w:p>
-                    <w:p>
-                      <w:pPr>
-                        <w:rPr>
-                          <w:rFonts w:ascii="Consolas" w:hAnsi="Consolas"/>
-                          <w:sz w:val="16"/>
-                          <w:szCs w:val="14"/>
-                        </w:rPr>
-                      </w:pPr>
-                      <w:r>
-                        <w:rPr>
-                          <w:rFonts w:ascii="Consolas" w:hAnsi="Consolas"/>
-                          <w:sz w:val="16"/>
-                          <w:szCs w:val="14"/>
-                        </w:rPr>
-                        <w:tab/>
-                        <w:t xml:space="preserve">  },</w:t>
-                      </w:r>
-                    </w:p>
-                    <w:p>
-                      <w:pPr>
-                        <w:rPr>
-                          <w:rFonts w:ascii="Consolas" w:hAnsi="Consolas"/>
-                          <w:sz w:val="16"/>
-                          <w:szCs w:val="14"/>
-                        </w:rPr>
-                      </w:pPr>
-                      <w:r>
-                        <w:rPr>
-                          <w:rFonts w:ascii="Consolas" w:hAnsi="Consolas"/>
-                          <w:sz w:val="16"/>
-                          <w:szCs w:val="14"/>
-                        </w:rPr>
-                        <w:tab/>
-                        <w:t xml:space="preserve">  {</w:t>
-                      </w:r>
-                    </w:p>
-                    <w:p>
-                      <w:pPr>
-                        <w:rPr>
-                          <w:rFonts w:ascii="Consolas" w:hAnsi="Consolas"/>
-                          <w:sz w:val="16"/>
-                          <w:szCs w:val="14"/>
-                        </w:rPr>
-                      </w:pPr>
-                      <w:r>
-                        <w:rPr>
-                          <w:rFonts w:ascii="Consolas" w:hAnsi="Consolas"/>
-                          <w:sz w:val="16"/>
-                          <w:szCs w:val="14"/>
-                        </w:rPr>
-                        <w:tab/>
-                      </w:r>
-                      <w:r>
-                        <w:rPr>
-                          <w:rFonts w:ascii="Consolas" w:hAnsi="Consolas"/>
-                          <w:sz w:val="16"/>
-                          <w:szCs w:val="14"/>
-                        </w:rPr>
-                        <w:tab/>
-                        <w:t>"fieldName": "routeid",</w:t>
-                      </w:r>
-                    </w:p>
-                    <w:p>
-                      <w:pPr>
-                        <w:rPr>
-                          <w:rFonts w:ascii="Consolas" w:hAnsi="Consolas"/>
-                          <w:sz w:val="16"/>
-                          <w:szCs w:val="14"/>
-                        </w:rPr>
-                      </w:pPr>
-                      <w:r>
-                        <w:rPr>
-                          <w:rFonts w:ascii="Consolas" w:hAnsi="Consolas"/>
-                          <w:sz w:val="16"/>
-                          <w:szCs w:val="14"/>
-                        </w:rPr>
-                        <w:tab/>
-                      </w:r>
-                      <w:r>
-                        <w:rPr>
-                          <w:rFonts w:ascii="Consolas" w:hAnsi="Consolas"/>
-                          <w:sz w:val="16"/>
-                          <w:szCs w:val="14"/>
-                        </w:rPr>
-                        <w:tab/>
-                        <w:t>"label": "Route ID"</w:t>
-                      </w:r>
-                    </w:p>
-                    <w:p>
-                      <w:pPr>
-                        <w:rPr>
-                          <w:rFonts w:ascii="Consolas" w:hAnsi="Consolas"/>
-                          <w:sz w:val="16"/>
-                          <w:szCs w:val="14"/>
-                        </w:rPr>
-                      </w:pPr>
-                      <w:r>
-                        <w:rPr>
-                          <w:rFonts w:ascii="Consolas" w:hAnsi="Consolas"/>
-                          <w:sz w:val="16"/>
-                          <w:szCs w:val="14"/>
-                        </w:rPr>
-                        <w:tab/>
-                        <w:t xml:space="preserve">  }</w:t>
+                        <w:t xml:space="preserve">      },</w:t>
                       </w:r>
                     </w:p>
                     <w:p>
@@ -9191,7 +9381,7 @@
       <w:pPr>
         <w:pStyle w:val="EsriHeading2"/>
       </w:pPr>
-      <w:bookmarkStart w:id="20" w:name="_Toc133851521"/>
+      <w:bookmarkStart w:id="20" w:name="_Toc170722937"/>
       <w:r>
         <w:lastRenderedPageBreak/>
         <w:t>Layer Index</w:t>
@@ -9303,7 +9493,7 @@
       <w:pPr>
         <w:pStyle w:val="EsriNumberedAppendixHeading"/>
       </w:pPr>
-      <w:bookmarkStart w:id="21" w:name="_Toc133851522"/>
+      <w:bookmarkStart w:id="21" w:name="_Toc170722938"/>
       <w:r>
         <w:lastRenderedPageBreak/>
         <w:t>Revision History</w:t>
@@ -10256,6 +10446,74 @@
                 <w:szCs w:val="20"/>
               </w:rPr>
               <w:t>batch edit controlled by editable setting</w:t>
+            </w:r>
+          </w:p>
+        </w:tc>
+        <w:tc>
+          <w:tcPr>
+            <w:tcW w:w="1980" w:type="dxa"/>
+          </w:tcPr>
+          <w:p>
+            <w:pPr>
+              <w:pStyle w:val="EsriProposalBodyText"/>
+              <w:cnfStyle w:val="000000000000" w:firstRow="0" w:lastRow="0" w:firstColumn="0" w:lastColumn="0" w:oddVBand="0" w:evenVBand="0" w:oddHBand="0" w:evenHBand="0" w:firstRowFirstColumn="0" w:firstRowLastColumn="0" w:lastRowFirstColumn="0" w:lastRowLastColumn="0"/>
+              <w:rPr>
+                <w:sz w:val="20"/>
+                <w:szCs w:val="20"/>
+              </w:rPr>
+            </w:pPr>
+            <w:r>
+              <w:rPr>
+                <w:sz w:val="20"/>
+                <w:szCs w:val="20"/>
+              </w:rPr>
+              <w:t>Mike Nelson</w:t>
+            </w:r>
+          </w:p>
+        </w:tc>
+      </w:tr>
+      <w:tr>
+        <w:tc>
+          <w:tcPr>
+            <w:cnfStyle w:val="001000000000" w:firstRow="0" w:lastRow="0" w:firstColumn="1" w:lastColumn="0" w:oddVBand="0" w:evenVBand="0" w:oddHBand="0" w:evenHBand="0" w:firstRowFirstColumn="0" w:firstRowLastColumn="0" w:lastRowFirstColumn="0" w:lastRowLastColumn="0"/>
+            <w:tcW w:w="1355" w:type="dxa"/>
+          </w:tcPr>
+          <w:p>
+            <w:pPr>
+              <w:pStyle w:val="EsriProposalBodyText"/>
+              <w:rPr>
+                <w:sz w:val="20"/>
+                <w:szCs w:val="20"/>
+              </w:rPr>
+            </w:pPr>
+            <w:r>
+              <w:rPr>
+                <w:sz w:val="20"/>
+                <w:szCs w:val="20"/>
+              </w:rPr>
+              <w:t>7/1/2024</w:t>
+            </w:r>
+          </w:p>
+        </w:tc>
+        <w:tc>
+          <w:tcPr>
+            <w:tcW w:w="6830" w:type="dxa"/>
+          </w:tcPr>
+          <w:p>
+            <w:pPr>
+              <w:pStyle w:val="EsriProposalBodyText"/>
+              <w:cnfStyle w:val="000000000000" w:firstRow="0" w:lastRow="0" w:firstColumn="0" w:lastColumn="0" w:oddVBand="0" w:evenVBand="0" w:oddHBand="0" w:evenHBand="0" w:firstRowFirstColumn="0" w:firstRowLastColumn="0" w:lastRowFirstColumn="0" w:lastRowLastColumn="0"/>
+              <w:rPr>
+                <w:sz w:val="20"/>
+                <w:szCs w:val="20"/>
+              </w:rPr>
+            </w:pPr>
+            <w:r>
+              <w:rPr>
+                <w:sz w:val="20"/>
+                <w:szCs w:val="20"/>
+              </w:rPr>
+              <w:t>Update for “outFields” with popup configuration</w:t>
             </w:r>
           </w:p>
         </w:tc>

</xml_diff>